<commit_message>
documentation + mode numéro 3
</commit_message>
<xml_diff>
--- a/Documentation/DocumentationTechnique.docx
+++ b/Documentation/DocumentationTechnique.docx
@@ -5749,27 +5749,14 @@
                             <w:r>
                               <w:t xml:space="preserve">Figure </w:t>
                             </w:r>
-                            <w:r>
-                              <w:fldChar w:fldCharType="begin"/>
-                            </w:r>
-                            <w:r>
-                              <w:instrText xml:space="preserve"> SEQ Figure \* ARABIC </w:instrText>
-                            </w:r>
-                            <w:r>
-                              <w:fldChar w:fldCharType="separate"/>
-                            </w:r>
-                            <w:r>
-                              <w:rPr>
-                                <w:noProof/>
-                              </w:rPr>
-                              <w:t>1</w:t>
-                            </w:r>
-                            <w:r>
-                              <w:rPr>
-                                <w:noProof/>
-                              </w:rPr>
-                              <w:fldChar w:fldCharType="end"/>
-                            </w:r>
+                            <w:fldSimple w:instr=" SEQ Figure \* ARABIC ">
+                              <w:r>
+                                <w:rPr>
+                                  <w:noProof/>
+                                </w:rPr>
+                                <w:t>1</w:t>
+                              </w:r>
+                            </w:fldSimple>
                             <w:r>
                               <w:t xml:space="preserve"> : Schéma de la méthode en 6 étapes</w:t>
                             </w:r>
@@ -6587,8 +6574,6 @@
         </w:rPr>
         <w:t>[A REMPLIR]</w:t>
       </w:r>
-      <w:bookmarkStart w:id="21" w:name="_GoBack"/>
-      <w:bookmarkEnd w:id="21"/>
     </w:p>
     <w:p>
       <w:pPr>
@@ -6600,7 +6585,7 @@
           <w:lang w:val="fr-FR"/>
         </w:rPr>
       </w:pPr>
-      <w:bookmarkStart w:id="22" w:name="_Toc164146924"/>
+      <w:bookmarkStart w:id="21" w:name="_Toc164146924"/>
       <w:r>
         <w:rPr>
           <w:rFonts w:ascii="Bahnschrift SemiBold" w:hAnsi="Bahnschrift SemiBold"/>
@@ -6608,7 +6593,7 @@
         </w:rPr>
         <w:t>Analyse organique</w:t>
       </w:r>
-      <w:bookmarkEnd w:id="22"/>
+      <w:bookmarkEnd w:id="21"/>
     </w:p>
     <w:p>
       <w:pPr>
@@ -6637,7 +6622,7 @@
           <w:lang w:val="fr-FR"/>
         </w:rPr>
       </w:pPr>
-      <w:bookmarkStart w:id="23" w:name="_Toc164146925"/>
+      <w:bookmarkStart w:id="22" w:name="_Toc164146925"/>
       <w:r>
         <w:rPr>
           <w:rFonts w:ascii="Bahnschrift SemiBold" w:hAnsi="Bahnschrift SemiBold"/>
@@ -6645,7 +6630,7 @@
         </w:rPr>
         <w:t>MCD</w:t>
       </w:r>
-      <w:bookmarkEnd w:id="23"/>
+      <w:bookmarkEnd w:id="22"/>
     </w:p>
     <w:p>
       <w:pPr>
@@ -6673,7 +6658,7 @@
           <w:lang w:val="fr-FR"/>
         </w:rPr>
       </w:pPr>
-      <w:bookmarkStart w:id="24" w:name="_Toc164146926"/>
+      <w:bookmarkStart w:id="23" w:name="_Toc164146926"/>
       <w:r>
         <w:rPr>
           <w:rFonts w:ascii="Bahnschrift SemiBold" w:hAnsi="Bahnschrift SemiBold"/>
@@ -6681,7 +6666,7 @@
         </w:rPr>
         <w:t>MLD</w:t>
       </w:r>
-      <w:bookmarkEnd w:id="24"/>
+      <w:bookmarkEnd w:id="23"/>
     </w:p>
     <w:p>
       <w:pPr>
@@ -6709,7 +6694,7 @@
           <w:lang w:val="fr-FR"/>
         </w:rPr>
       </w:pPr>
-      <w:bookmarkStart w:id="25" w:name="_Toc164146927"/>
+      <w:bookmarkStart w:id="24" w:name="_Toc164146927"/>
       <w:r>
         <w:rPr>
           <w:rFonts w:ascii="Bahnschrift SemiBold" w:hAnsi="Bahnschrift SemiBold"/>
@@ -6717,7 +6702,7 @@
         </w:rPr>
         <w:t>Architecture</w:t>
       </w:r>
-      <w:bookmarkEnd w:id="25"/>
+      <w:bookmarkEnd w:id="24"/>
     </w:p>
     <w:p>
       <w:pPr>
@@ -6854,7 +6839,7 @@
           <w:lang w:val="fr-FR"/>
         </w:rPr>
       </w:pPr>
-      <w:bookmarkStart w:id="26" w:name="_Toc164146936"/>
+      <w:bookmarkStart w:id="25" w:name="_Toc164146936"/>
       <w:r>
         <w:rPr>
           <w:rFonts w:ascii="Bahnschrift SemiBold" w:hAnsi="Bahnschrift SemiBold"/>
@@ -6862,7 +6847,7 @@
         </w:rPr>
         <w:t>Chemin des données</w:t>
       </w:r>
-      <w:bookmarkEnd w:id="26"/>
+      <w:bookmarkEnd w:id="25"/>
     </w:p>
     <w:p>
       <w:pPr>
@@ -6889,7 +6874,7 @@
           <w:lang w:val="fr-FR"/>
         </w:rPr>
       </w:pPr>
-      <w:bookmarkStart w:id="27" w:name="_Toc164146937"/>
+      <w:bookmarkStart w:id="26" w:name="_Toc164146937"/>
       <w:r>
         <w:rPr>
           <w:rFonts w:ascii="Bahnschrift SemiBold" w:hAnsi="Bahnschrift SemiBold"/>
@@ -6897,7 +6882,7 @@
         </w:rPr>
         <w:t>Algorigramme d’une méthode complexe</w:t>
       </w:r>
-      <w:bookmarkEnd w:id="27"/>
+      <w:bookmarkEnd w:id="26"/>
     </w:p>
     <w:p>
       <w:pPr>
@@ -6945,7 +6930,7 @@
           <w:lang w:val="fr-FR"/>
         </w:rPr>
       </w:pPr>
-      <w:bookmarkStart w:id="28" w:name="_Toc164146938"/>
+      <w:bookmarkStart w:id="27" w:name="_Toc164146938"/>
       <w:r>
         <w:rPr>
           <w:rFonts w:ascii="Bahnschrift SemiBold" w:hAnsi="Bahnschrift SemiBold"/>
@@ -6953,7 +6938,7 @@
         </w:rPr>
         <w:t>Les tests</w:t>
       </w:r>
-      <w:bookmarkEnd w:id="28"/>
+      <w:bookmarkEnd w:id="27"/>
     </w:p>
     <w:p>
       <w:pPr>
@@ -6980,7 +6965,7 @@
           <w:lang w:val="fr-FR"/>
         </w:rPr>
       </w:pPr>
-      <w:bookmarkStart w:id="29" w:name="_Toc164146939"/>
+      <w:bookmarkStart w:id="28" w:name="_Toc164146939"/>
       <w:r>
         <w:rPr>
           <w:rFonts w:ascii="Bahnschrift SemiBold" w:hAnsi="Bahnschrift SemiBold"/>
@@ -6988,7 +6973,7 @@
         </w:rPr>
         <w:t>Périmètre</w:t>
       </w:r>
-      <w:bookmarkEnd w:id="29"/>
+      <w:bookmarkEnd w:id="28"/>
     </w:p>
     <w:p>
       <w:pPr>
@@ -7058,7 +7043,7 @@
           <w:lang w:val="fr-FR"/>
         </w:rPr>
       </w:pPr>
-      <w:bookmarkStart w:id="30" w:name="_Toc164146940"/>
+      <w:bookmarkStart w:id="29" w:name="_Toc164146940"/>
       <w:r>
         <w:rPr>
           <w:rFonts w:ascii="Bahnschrift SemiBold" w:hAnsi="Bahnschrift SemiBold"/>
@@ -7066,7 +7051,7 @@
         </w:rPr>
         <w:t>Environnement</w:t>
       </w:r>
-      <w:bookmarkEnd w:id="30"/>
+      <w:bookmarkEnd w:id="29"/>
     </w:p>
     <w:p>
       <w:pPr>
@@ -7203,7 +7188,7 @@
           <w:lang w:val="fr-FR"/>
         </w:rPr>
       </w:pPr>
-      <w:bookmarkStart w:id="31" w:name="_Toc164146941"/>
+      <w:bookmarkStart w:id="30" w:name="_Toc164146941"/>
       <w:r>
         <w:rPr>
           <w:rFonts w:ascii="Bahnschrift SemiBold" w:hAnsi="Bahnschrift SemiBold"/>
@@ -7211,7 +7196,7 @@
         </w:rPr>
         <w:t>Scénarios</w:t>
       </w:r>
-      <w:bookmarkEnd w:id="31"/>
+      <w:bookmarkEnd w:id="30"/>
     </w:p>
     <w:tbl>
       <w:tblPr>
@@ -11135,7 +11120,7 @@
           <w:lang w:val="fr-FR"/>
         </w:rPr>
       </w:pPr>
-      <w:bookmarkStart w:id="32" w:name="_Toc164146942"/>
+      <w:bookmarkStart w:id="31" w:name="_Toc164146942"/>
       <w:r>
         <w:rPr>
           <w:rFonts w:ascii="Bahnschrift SemiBold" w:hAnsi="Bahnschrift SemiBold"/>
@@ -11144,7 +11129,7 @@
         <w:lastRenderedPageBreak/>
         <w:t>Suivi évolutif des tests</w:t>
       </w:r>
-      <w:bookmarkEnd w:id="32"/>
+      <w:bookmarkEnd w:id="31"/>
     </w:p>
     <w:tbl>
       <w:tblPr>
@@ -11621,6 +11606,28 @@
                 <w:lang w:val="fr-FR"/>
               </w:rPr>
             </w:pPr>
+            <w:r>
+              <w:rPr>
+                <mc:AlternateContent>
+                  <mc:Choice Requires="w16se">
+                    <w:rFonts w:ascii="Arial" w:hAnsi="Arial" w:cs="Arial"/>
+                  </mc:Choice>
+                  <mc:Fallback>
+                    <w:rFonts w:ascii="Segoe UI Emoji" w:eastAsia="Segoe UI Emoji" w:hAnsi="Segoe UI Emoji" w:cs="Segoe UI Emoji"/>
+                  </mc:Fallback>
+                </mc:AlternateContent>
+                <w:color w:val="92D050"/>
+                <w:lang w:val="fr-FR"/>
+              </w:rPr>
+              <mc:AlternateContent>
+                <mc:Choice Requires="w16se">
+                  <w16se:symEx w16se:font="Segoe UI Emoji" w16se:char="2705"/>
+                </mc:Choice>
+                <mc:Fallback>
+                  <w:t>✅</w:t>
+                </mc:Fallback>
+              </mc:AlternateContent>
+            </w:r>
           </w:p>
         </w:tc>
         <w:tc>
@@ -11885,6 +11892,28 @@
                 <w:lang w:val="fr-FR"/>
               </w:rPr>
             </w:pPr>
+            <w:r>
+              <w:rPr>
+                <mc:AlternateContent>
+                  <mc:Choice Requires="w16se">
+                    <w:rFonts w:ascii="Arial" w:hAnsi="Arial" w:cs="Arial"/>
+                  </mc:Choice>
+                  <mc:Fallback>
+                    <w:rFonts w:ascii="Segoe UI Emoji" w:eastAsia="Segoe UI Emoji" w:hAnsi="Segoe UI Emoji" w:cs="Segoe UI Emoji"/>
+                  </mc:Fallback>
+                </mc:AlternateContent>
+                <w:color w:val="92D050"/>
+                <w:lang w:val="fr-FR"/>
+              </w:rPr>
+              <mc:AlternateContent>
+                <mc:Choice Requires="w16se">
+                  <w16se:symEx w16se:font="Segoe UI Emoji" w16se:char="2705"/>
+                </mc:Choice>
+                <mc:Fallback>
+                  <w:t>✅</w:t>
+                </mc:Fallback>
+              </mc:AlternateContent>
+            </w:r>
           </w:p>
         </w:tc>
         <w:tc>
@@ -12149,6 +12178,28 @@
                 <w:lang w:val="fr-FR"/>
               </w:rPr>
             </w:pPr>
+            <w:r>
+              <w:rPr>
+                <mc:AlternateContent>
+                  <mc:Choice Requires="w16se">
+                    <w:rFonts w:ascii="Arial" w:hAnsi="Arial" w:cs="Arial"/>
+                  </mc:Choice>
+                  <mc:Fallback>
+                    <w:rFonts w:ascii="Segoe UI Emoji" w:eastAsia="Segoe UI Emoji" w:hAnsi="Segoe UI Emoji" w:cs="Segoe UI Emoji"/>
+                  </mc:Fallback>
+                </mc:AlternateContent>
+                <w:color w:val="92D050"/>
+                <w:lang w:val="fr-FR"/>
+              </w:rPr>
+              <mc:AlternateContent>
+                <mc:Choice Requires="w16se">
+                  <w16se:symEx w16se:font="Segoe UI Emoji" w16se:char="2705"/>
+                </mc:Choice>
+                <mc:Fallback>
+                  <w:t>✅</w:t>
+                </mc:Fallback>
+              </mc:AlternateContent>
+            </w:r>
           </w:p>
         </w:tc>
         <w:tc>
@@ -12413,6 +12464,28 @@
                 <w:lang w:val="fr-FR"/>
               </w:rPr>
             </w:pPr>
+            <w:r>
+              <w:rPr>
+                <mc:AlternateContent>
+                  <mc:Choice Requires="w16se">
+                    <w:rFonts w:ascii="Arial" w:hAnsi="Arial" w:cs="Arial"/>
+                  </mc:Choice>
+                  <mc:Fallback>
+                    <w:rFonts w:ascii="Segoe UI Emoji" w:eastAsia="Segoe UI Emoji" w:hAnsi="Segoe UI Emoji" w:cs="Segoe UI Emoji"/>
+                  </mc:Fallback>
+                </mc:AlternateContent>
+                <w:color w:val="92D050"/>
+                <w:lang w:val="fr-FR"/>
+              </w:rPr>
+              <mc:AlternateContent>
+                <mc:Choice Requires="w16se">
+                  <w16se:symEx w16se:font="Segoe UI Emoji" w16se:char="2705"/>
+                </mc:Choice>
+                <mc:Fallback>
+                  <w:t>✅</w:t>
+                </mc:Fallback>
+              </mc:AlternateContent>
+            </w:r>
           </w:p>
         </w:tc>
         <w:tc>
@@ -12677,6 +12750,28 @@
                 <w:lang w:val="fr-FR"/>
               </w:rPr>
             </w:pPr>
+            <w:r>
+              <w:rPr>
+                <mc:AlternateContent>
+                  <mc:Choice Requires="w16se">
+                    <w:rFonts w:ascii="Arial" w:hAnsi="Arial" w:cs="Arial"/>
+                  </mc:Choice>
+                  <mc:Fallback>
+                    <w:rFonts w:ascii="Segoe UI Emoji" w:eastAsia="Segoe UI Emoji" w:hAnsi="Segoe UI Emoji" w:cs="Segoe UI Emoji"/>
+                  </mc:Fallback>
+                </mc:AlternateContent>
+                <w:color w:val="92D050"/>
+                <w:lang w:val="fr-FR"/>
+              </w:rPr>
+              <mc:AlternateContent>
+                <mc:Choice Requires="w16se">
+                  <w16se:symEx w16se:font="Segoe UI Emoji" w16se:char="2705"/>
+                </mc:Choice>
+                <mc:Fallback>
+                  <w:t>✅</w:t>
+                </mc:Fallback>
+              </mc:AlternateContent>
+            </w:r>
           </w:p>
         </w:tc>
         <w:tc>
@@ -12941,6 +13036,28 @@
                 <w:lang w:val="fr-FR"/>
               </w:rPr>
             </w:pPr>
+            <w:r>
+              <w:rPr>
+                <mc:AlternateContent>
+                  <mc:Choice Requires="w16se">
+                    <w:rFonts w:ascii="Arial" w:hAnsi="Arial" w:cs="Arial"/>
+                  </mc:Choice>
+                  <mc:Fallback>
+                    <w:rFonts w:ascii="Segoe UI Emoji" w:eastAsia="Segoe UI Emoji" w:hAnsi="Segoe UI Emoji" w:cs="Segoe UI Emoji"/>
+                  </mc:Fallback>
+                </mc:AlternateContent>
+                <w:color w:val="92D050"/>
+                <w:lang w:val="fr-FR"/>
+              </w:rPr>
+              <mc:AlternateContent>
+                <mc:Choice Requires="w16se">
+                  <w16se:symEx w16se:font="Segoe UI Emoji" w16se:char="2705"/>
+                </mc:Choice>
+                <mc:Fallback>
+                  <w:t>✅</w:t>
+                </mc:Fallback>
+              </mc:AlternateContent>
+            </w:r>
           </w:p>
         </w:tc>
         <w:tc>
@@ -13205,6 +13322,28 @@
                 <w:lang w:val="fr-FR"/>
               </w:rPr>
             </w:pPr>
+            <w:r>
+              <w:rPr>
+                <mc:AlternateContent>
+                  <mc:Choice Requires="w16se">
+                    <w:rFonts w:ascii="Arial" w:hAnsi="Arial" w:cs="Arial"/>
+                  </mc:Choice>
+                  <mc:Fallback>
+                    <w:rFonts w:ascii="Segoe UI Emoji" w:eastAsia="Segoe UI Emoji" w:hAnsi="Segoe UI Emoji" w:cs="Segoe UI Emoji"/>
+                  </mc:Fallback>
+                </mc:AlternateContent>
+                <w:color w:val="92D050"/>
+                <w:lang w:val="fr-FR"/>
+              </w:rPr>
+              <mc:AlternateContent>
+                <mc:Choice Requires="w16se">
+                  <w16se:symEx w16se:font="Segoe UI Emoji" w16se:char="2705"/>
+                </mc:Choice>
+                <mc:Fallback>
+                  <w:t>✅</w:t>
+                </mc:Fallback>
+              </mc:AlternateContent>
+            </w:r>
           </w:p>
         </w:tc>
         <w:tc>
@@ -13469,6 +13608,28 @@
                 <w:lang w:val="fr-FR"/>
               </w:rPr>
             </w:pPr>
+            <w:r>
+              <w:rPr>
+                <mc:AlternateContent>
+                  <mc:Choice Requires="w16se">
+                    <w:rFonts w:ascii="Arial" w:hAnsi="Arial" w:cs="Arial"/>
+                  </mc:Choice>
+                  <mc:Fallback>
+                    <w:rFonts w:ascii="Segoe UI Emoji" w:eastAsia="Segoe UI Emoji" w:hAnsi="Segoe UI Emoji" w:cs="Segoe UI Emoji"/>
+                  </mc:Fallback>
+                </mc:AlternateContent>
+                <w:color w:val="92D050"/>
+                <w:lang w:val="fr-FR"/>
+              </w:rPr>
+              <mc:AlternateContent>
+                <mc:Choice Requires="w16se">
+                  <w16se:symEx w16se:font="Segoe UI Emoji" w16se:char="2705"/>
+                </mc:Choice>
+                <mc:Fallback>
+                  <w:t>✅</w:t>
+                </mc:Fallback>
+              </mc:AlternateContent>
+            </w:r>
           </w:p>
         </w:tc>
         <w:tc>
@@ -13733,6 +13894,28 @@
                 <w:lang w:val="fr-FR"/>
               </w:rPr>
             </w:pPr>
+            <w:r>
+              <w:rPr>
+                <mc:AlternateContent>
+                  <mc:Choice Requires="w16se">
+                    <w:rFonts w:ascii="Arial" w:hAnsi="Arial" w:cs="Arial"/>
+                  </mc:Choice>
+                  <mc:Fallback>
+                    <w:rFonts w:ascii="Segoe UI Emoji" w:eastAsia="Segoe UI Emoji" w:hAnsi="Segoe UI Emoji" w:cs="Segoe UI Emoji"/>
+                  </mc:Fallback>
+                </mc:AlternateContent>
+                <w:color w:val="92D050"/>
+                <w:lang w:val="fr-FR"/>
+              </w:rPr>
+              <mc:AlternateContent>
+                <mc:Choice Requires="w16se">
+                  <w16se:symEx w16se:font="Segoe UI Emoji" w16se:char="2705"/>
+                </mc:Choice>
+                <mc:Fallback>
+                  <w:t>✅</w:t>
+                </mc:Fallback>
+              </mc:AlternateContent>
+            </w:r>
           </w:p>
         </w:tc>
         <w:tc>
@@ -13997,6 +14180,28 @@
                 <w:lang w:val="fr-FR"/>
               </w:rPr>
             </w:pPr>
+            <w:r>
+              <w:rPr>
+                <mc:AlternateContent>
+                  <mc:Choice Requires="w16se">
+                    <w:rFonts w:ascii="Arial" w:hAnsi="Arial" w:cs="Arial"/>
+                  </mc:Choice>
+                  <mc:Fallback>
+                    <w:rFonts w:ascii="Segoe UI Emoji" w:eastAsia="Segoe UI Emoji" w:hAnsi="Segoe UI Emoji" w:cs="Segoe UI Emoji"/>
+                  </mc:Fallback>
+                </mc:AlternateContent>
+                <w:color w:val="92D050"/>
+                <w:lang w:val="fr-FR"/>
+              </w:rPr>
+              <mc:AlternateContent>
+                <mc:Choice Requires="w16se">
+                  <w16se:symEx w16se:font="Segoe UI Emoji" w16se:char="2705"/>
+                </mc:Choice>
+                <mc:Fallback>
+                  <w:t>✅</w:t>
+                </mc:Fallback>
+              </mc:AlternateContent>
+            </w:r>
           </w:p>
         </w:tc>
         <w:tc>
@@ -14268,6 +14473,28 @@
                 <w:lang w:val="fr-FR"/>
               </w:rPr>
             </w:pPr>
+            <w:r>
+              <w:rPr>
+                <mc:AlternateContent>
+                  <mc:Choice Requires="w16se">
+                    <w:rFonts w:ascii="Arial" w:hAnsi="Arial" w:cs="Arial"/>
+                  </mc:Choice>
+                  <mc:Fallback>
+                    <w:rFonts w:ascii="Segoe UI Emoji" w:eastAsia="Segoe UI Emoji" w:hAnsi="Segoe UI Emoji" w:cs="Segoe UI Emoji"/>
+                  </mc:Fallback>
+                </mc:AlternateContent>
+                <w:color w:val="92D050"/>
+                <w:lang w:val="fr-FR"/>
+              </w:rPr>
+              <mc:AlternateContent>
+                <mc:Choice Requires="w16se">
+                  <w16se:symEx w16se:font="Segoe UI Emoji" w16se:char="2705"/>
+                </mc:Choice>
+                <mc:Fallback>
+                  <w:t>✅</w:t>
+                </mc:Fallback>
+              </mc:AlternateContent>
+            </w:r>
           </w:p>
         </w:tc>
         <w:tc>
@@ -14532,6 +14759,28 @@
                 <w:lang w:val="fr-FR"/>
               </w:rPr>
             </w:pPr>
+            <w:r>
+              <w:rPr>
+                <mc:AlternateContent>
+                  <mc:Choice Requires="w16se">
+                    <w:rFonts w:ascii="Arial" w:hAnsi="Arial" w:cs="Arial"/>
+                  </mc:Choice>
+                  <mc:Fallback>
+                    <w:rFonts w:ascii="Segoe UI Emoji" w:eastAsia="Segoe UI Emoji" w:hAnsi="Segoe UI Emoji" w:cs="Segoe UI Emoji"/>
+                  </mc:Fallback>
+                </mc:AlternateContent>
+                <w:color w:val="92D050"/>
+                <w:lang w:val="fr-FR"/>
+              </w:rPr>
+              <mc:AlternateContent>
+                <mc:Choice Requires="w16se">
+                  <w16se:symEx w16se:font="Segoe UI Emoji" w16se:char="2705"/>
+                </mc:Choice>
+                <mc:Fallback>
+                  <w:t>✅</w:t>
+                </mc:Fallback>
+              </mc:AlternateContent>
+            </w:r>
           </w:p>
         </w:tc>
         <w:tc>
@@ -14796,6 +15045,28 @@
                 <w:lang w:val="fr-FR"/>
               </w:rPr>
             </w:pPr>
+            <w:r>
+              <w:rPr>
+                <mc:AlternateContent>
+                  <mc:Choice Requires="w16se">
+                    <w:rFonts w:ascii="Arial" w:hAnsi="Arial" w:cs="Arial"/>
+                  </mc:Choice>
+                  <mc:Fallback>
+                    <w:rFonts w:ascii="Segoe UI Emoji" w:eastAsia="Segoe UI Emoji" w:hAnsi="Segoe UI Emoji" w:cs="Segoe UI Emoji"/>
+                  </mc:Fallback>
+                </mc:AlternateContent>
+                <w:color w:val="92D050"/>
+                <w:lang w:val="fr-FR"/>
+              </w:rPr>
+              <mc:AlternateContent>
+                <mc:Choice Requires="w16se">
+                  <w16se:symEx w16se:font="Segoe UI Emoji" w16se:char="2705"/>
+                </mc:Choice>
+                <mc:Fallback>
+                  <w:t>✅</w:t>
+                </mc:Fallback>
+              </mc:AlternateContent>
+            </w:r>
           </w:p>
         </w:tc>
         <w:tc>
@@ -15060,126 +15331,6 @@
                 <w:lang w:val="fr-FR"/>
               </w:rPr>
             </w:pPr>
-          </w:p>
-        </w:tc>
-        <w:tc>
-          <w:tcPr>
-            <w:tcW w:w="755" w:type="dxa"/>
-          </w:tcPr>
-          <w:p>
-            <w:pPr>
-              <w:jc w:val="center"/>
-              <w:rPr>
-                <w:rFonts w:ascii="Arial" w:hAnsi="Arial" w:cs="Arial"/>
-                <w:lang w:val="fr-FR"/>
-              </w:rPr>
-            </w:pPr>
-          </w:p>
-        </w:tc>
-        <w:tc>
-          <w:tcPr>
-            <w:tcW w:w="755" w:type="dxa"/>
-          </w:tcPr>
-          <w:p>
-            <w:pPr>
-              <w:jc w:val="center"/>
-              <w:rPr>
-                <w:rFonts w:ascii="Arial" w:hAnsi="Arial" w:cs="Arial"/>
-                <w:lang w:val="fr-FR"/>
-              </w:rPr>
-            </w:pPr>
-          </w:p>
-        </w:tc>
-        <w:tc>
-          <w:tcPr>
-            <w:tcW w:w="755" w:type="dxa"/>
-          </w:tcPr>
-          <w:p>
-            <w:pPr>
-              <w:jc w:val="center"/>
-              <w:rPr>
-                <w:rFonts w:ascii="Arial" w:hAnsi="Arial" w:cs="Arial"/>
-                <w:lang w:val="fr-FR"/>
-              </w:rPr>
-            </w:pPr>
-          </w:p>
-        </w:tc>
-        <w:tc>
-          <w:tcPr>
-            <w:tcW w:w="755" w:type="dxa"/>
-          </w:tcPr>
-          <w:p>
-            <w:pPr>
-              <w:jc w:val="center"/>
-              <w:rPr>
-                <w:rFonts w:ascii="Arial" w:hAnsi="Arial" w:cs="Arial"/>
-                <w:lang w:val="fr-FR"/>
-              </w:rPr>
-            </w:pPr>
-          </w:p>
-        </w:tc>
-        <w:tc>
-          <w:tcPr>
-            <w:tcW w:w="756" w:type="dxa"/>
-          </w:tcPr>
-          <w:p>
-            <w:pPr>
-              <w:jc w:val="center"/>
-              <w:rPr>
-                <w:rFonts w:ascii="Arial" w:hAnsi="Arial" w:cs="Arial"/>
-                <w:lang w:val="fr-FR"/>
-              </w:rPr>
-            </w:pPr>
-          </w:p>
-        </w:tc>
-        <w:tc>
-          <w:tcPr>
-            <w:tcW w:w="756" w:type="dxa"/>
-          </w:tcPr>
-          <w:p>
-            <w:pPr>
-              <w:jc w:val="center"/>
-              <w:rPr>
-                <w:rFonts w:ascii="Arial" w:hAnsi="Arial" w:cs="Arial"/>
-                <w:lang w:val="fr-FR"/>
-              </w:rPr>
-            </w:pPr>
-          </w:p>
-        </w:tc>
-      </w:tr>
-      <w:tr>
-        <w:tc>
-          <w:tcPr>
-            <w:tcW w:w="988" w:type="dxa"/>
-          </w:tcPr>
-          <w:p>
-            <w:pPr>
-              <w:rPr>
-                <w:rFonts w:ascii="Arial" w:hAnsi="Arial" w:cs="Arial"/>
-                <w:lang w:val="fr-FR"/>
-              </w:rPr>
-            </w:pPr>
-            <w:r>
-              <w:rPr>
-                <w:rFonts w:ascii="Arial" w:hAnsi="Arial" w:cs="Arial"/>
-                <w:lang w:val="fr-FR"/>
-              </w:rPr>
-              <w:t>T015</w:t>
-            </w:r>
-          </w:p>
-        </w:tc>
-        <w:tc>
-          <w:tcPr>
-            <w:tcW w:w="567" w:type="dxa"/>
-          </w:tcPr>
-          <w:p>
-            <w:pPr>
-              <w:jc w:val="center"/>
-              <w:rPr>
-                <w:rFonts w:ascii="Arial" w:hAnsi="Arial" w:cs="Arial"/>
-                <w:lang w:val="fr-FR"/>
-              </w:rPr>
-            </w:pPr>
             <w:r>
               <w:rPr>
                 <mc:AlternateContent>
@@ -15206,7 +15357,113 @@
         </w:tc>
         <w:tc>
           <w:tcPr>
-            <w:tcW w:w="710" w:type="dxa"/>
+            <w:tcW w:w="755" w:type="dxa"/>
+          </w:tcPr>
+          <w:p>
+            <w:pPr>
+              <w:jc w:val="center"/>
+              <w:rPr>
+                <w:rFonts w:ascii="Arial" w:hAnsi="Arial" w:cs="Arial"/>
+                <w:lang w:val="fr-FR"/>
+              </w:rPr>
+            </w:pPr>
+          </w:p>
+        </w:tc>
+        <w:tc>
+          <w:tcPr>
+            <w:tcW w:w="755" w:type="dxa"/>
+          </w:tcPr>
+          <w:p>
+            <w:pPr>
+              <w:jc w:val="center"/>
+              <w:rPr>
+                <w:rFonts w:ascii="Arial" w:hAnsi="Arial" w:cs="Arial"/>
+                <w:lang w:val="fr-FR"/>
+              </w:rPr>
+            </w:pPr>
+          </w:p>
+        </w:tc>
+        <w:tc>
+          <w:tcPr>
+            <w:tcW w:w="755" w:type="dxa"/>
+          </w:tcPr>
+          <w:p>
+            <w:pPr>
+              <w:jc w:val="center"/>
+              <w:rPr>
+                <w:rFonts w:ascii="Arial" w:hAnsi="Arial" w:cs="Arial"/>
+                <w:lang w:val="fr-FR"/>
+              </w:rPr>
+            </w:pPr>
+          </w:p>
+        </w:tc>
+        <w:tc>
+          <w:tcPr>
+            <w:tcW w:w="755" w:type="dxa"/>
+          </w:tcPr>
+          <w:p>
+            <w:pPr>
+              <w:jc w:val="center"/>
+              <w:rPr>
+                <w:rFonts w:ascii="Arial" w:hAnsi="Arial" w:cs="Arial"/>
+                <w:lang w:val="fr-FR"/>
+              </w:rPr>
+            </w:pPr>
+          </w:p>
+        </w:tc>
+        <w:tc>
+          <w:tcPr>
+            <w:tcW w:w="756" w:type="dxa"/>
+          </w:tcPr>
+          <w:p>
+            <w:pPr>
+              <w:jc w:val="center"/>
+              <w:rPr>
+                <w:rFonts w:ascii="Arial" w:hAnsi="Arial" w:cs="Arial"/>
+                <w:lang w:val="fr-FR"/>
+              </w:rPr>
+            </w:pPr>
+          </w:p>
+        </w:tc>
+        <w:tc>
+          <w:tcPr>
+            <w:tcW w:w="756" w:type="dxa"/>
+          </w:tcPr>
+          <w:p>
+            <w:pPr>
+              <w:jc w:val="center"/>
+              <w:rPr>
+                <w:rFonts w:ascii="Arial" w:hAnsi="Arial" w:cs="Arial"/>
+                <w:lang w:val="fr-FR"/>
+              </w:rPr>
+            </w:pPr>
+          </w:p>
+        </w:tc>
+      </w:tr>
+      <w:tr>
+        <w:tc>
+          <w:tcPr>
+            <w:tcW w:w="988" w:type="dxa"/>
+          </w:tcPr>
+          <w:p>
+            <w:pPr>
+              <w:rPr>
+                <w:rFonts w:ascii="Arial" w:hAnsi="Arial" w:cs="Arial"/>
+                <w:lang w:val="fr-FR"/>
+              </w:rPr>
+            </w:pPr>
+            <w:r>
+              <w:rPr>
+                <w:rFonts w:ascii="Arial" w:hAnsi="Arial" w:cs="Arial"/>
+                <w:lang w:val="fr-FR"/>
+              </w:rPr>
+              <w:t>T015</w:t>
+            </w:r>
+          </w:p>
+        </w:tc>
+        <w:tc>
+          <w:tcPr>
+            <w:tcW w:w="567" w:type="dxa"/>
           </w:tcPr>
           <w:p>
             <w:pPr>
@@ -15242,7 +15499,7 @@
         </w:tc>
         <w:tc>
           <w:tcPr>
-            <w:tcW w:w="755" w:type="dxa"/>
+            <w:tcW w:w="710" w:type="dxa"/>
           </w:tcPr>
           <w:p>
             <w:pPr>
@@ -15324,126 +15581,6 @@
                 <w:lang w:val="fr-FR"/>
               </w:rPr>
             </w:pPr>
-          </w:p>
-        </w:tc>
-        <w:tc>
-          <w:tcPr>
-            <w:tcW w:w="755" w:type="dxa"/>
-          </w:tcPr>
-          <w:p>
-            <w:pPr>
-              <w:jc w:val="center"/>
-              <w:rPr>
-                <w:rFonts w:ascii="Arial" w:hAnsi="Arial" w:cs="Arial"/>
-                <w:lang w:val="fr-FR"/>
-              </w:rPr>
-            </w:pPr>
-          </w:p>
-        </w:tc>
-        <w:tc>
-          <w:tcPr>
-            <w:tcW w:w="755" w:type="dxa"/>
-          </w:tcPr>
-          <w:p>
-            <w:pPr>
-              <w:jc w:val="center"/>
-              <w:rPr>
-                <w:rFonts w:ascii="Arial" w:hAnsi="Arial" w:cs="Arial"/>
-                <w:lang w:val="fr-FR"/>
-              </w:rPr>
-            </w:pPr>
-          </w:p>
-        </w:tc>
-        <w:tc>
-          <w:tcPr>
-            <w:tcW w:w="755" w:type="dxa"/>
-          </w:tcPr>
-          <w:p>
-            <w:pPr>
-              <w:jc w:val="center"/>
-              <w:rPr>
-                <w:rFonts w:ascii="Arial" w:hAnsi="Arial" w:cs="Arial"/>
-                <w:lang w:val="fr-FR"/>
-              </w:rPr>
-            </w:pPr>
-          </w:p>
-        </w:tc>
-        <w:tc>
-          <w:tcPr>
-            <w:tcW w:w="755" w:type="dxa"/>
-          </w:tcPr>
-          <w:p>
-            <w:pPr>
-              <w:jc w:val="center"/>
-              <w:rPr>
-                <w:rFonts w:ascii="Arial" w:hAnsi="Arial" w:cs="Arial"/>
-                <w:lang w:val="fr-FR"/>
-              </w:rPr>
-            </w:pPr>
-          </w:p>
-        </w:tc>
-        <w:tc>
-          <w:tcPr>
-            <w:tcW w:w="756" w:type="dxa"/>
-          </w:tcPr>
-          <w:p>
-            <w:pPr>
-              <w:jc w:val="center"/>
-              <w:rPr>
-                <w:rFonts w:ascii="Arial" w:hAnsi="Arial" w:cs="Arial"/>
-                <w:lang w:val="fr-FR"/>
-              </w:rPr>
-            </w:pPr>
-          </w:p>
-        </w:tc>
-        <w:tc>
-          <w:tcPr>
-            <w:tcW w:w="756" w:type="dxa"/>
-          </w:tcPr>
-          <w:p>
-            <w:pPr>
-              <w:jc w:val="center"/>
-              <w:rPr>
-                <w:rFonts w:ascii="Arial" w:hAnsi="Arial" w:cs="Arial"/>
-                <w:lang w:val="fr-FR"/>
-              </w:rPr>
-            </w:pPr>
-          </w:p>
-        </w:tc>
-      </w:tr>
-      <w:tr>
-        <w:tc>
-          <w:tcPr>
-            <w:tcW w:w="988" w:type="dxa"/>
-          </w:tcPr>
-          <w:p>
-            <w:pPr>
-              <w:rPr>
-                <w:rFonts w:ascii="Arial" w:hAnsi="Arial" w:cs="Arial"/>
-                <w:lang w:val="fr-FR"/>
-              </w:rPr>
-            </w:pPr>
-            <w:r>
-              <w:rPr>
-                <w:rFonts w:ascii="Arial" w:hAnsi="Arial" w:cs="Arial"/>
-                <w:lang w:val="fr-FR"/>
-              </w:rPr>
-              <w:t>T016</w:t>
-            </w:r>
-          </w:p>
-        </w:tc>
-        <w:tc>
-          <w:tcPr>
-            <w:tcW w:w="567" w:type="dxa"/>
-          </w:tcPr>
-          <w:p>
-            <w:pPr>
-              <w:jc w:val="center"/>
-              <w:rPr>
-                <w:rFonts w:ascii="Arial" w:hAnsi="Arial" w:cs="Arial"/>
-                <w:lang w:val="fr-FR"/>
-              </w:rPr>
-            </w:pPr>
             <w:r>
               <w:rPr>
                 <mc:AlternateContent>
@@ -15470,7 +15607,7 @@
         </w:tc>
         <w:tc>
           <w:tcPr>
-            <w:tcW w:w="710" w:type="dxa"/>
+            <w:tcW w:w="755" w:type="dxa"/>
           </w:tcPr>
           <w:p>
             <w:pPr>
@@ -15516,6 +15653,112 @@
                 <w:lang w:val="fr-FR"/>
               </w:rPr>
             </w:pPr>
+          </w:p>
+        </w:tc>
+        <w:tc>
+          <w:tcPr>
+            <w:tcW w:w="755" w:type="dxa"/>
+          </w:tcPr>
+          <w:p>
+            <w:pPr>
+              <w:jc w:val="center"/>
+              <w:rPr>
+                <w:rFonts w:ascii="Arial" w:hAnsi="Arial" w:cs="Arial"/>
+                <w:lang w:val="fr-FR"/>
+              </w:rPr>
+            </w:pPr>
+          </w:p>
+        </w:tc>
+        <w:tc>
+          <w:tcPr>
+            <w:tcW w:w="755" w:type="dxa"/>
+          </w:tcPr>
+          <w:p>
+            <w:pPr>
+              <w:jc w:val="center"/>
+              <w:rPr>
+                <w:rFonts w:ascii="Arial" w:hAnsi="Arial" w:cs="Arial"/>
+                <w:lang w:val="fr-FR"/>
+              </w:rPr>
+            </w:pPr>
+          </w:p>
+        </w:tc>
+        <w:tc>
+          <w:tcPr>
+            <w:tcW w:w="755" w:type="dxa"/>
+          </w:tcPr>
+          <w:p>
+            <w:pPr>
+              <w:jc w:val="center"/>
+              <w:rPr>
+                <w:rFonts w:ascii="Arial" w:hAnsi="Arial" w:cs="Arial"/>
+                <w:lang w:val="fr-FR"/>
+              </w:rPr>
+            </w:pPr>
+          </w:p>
+        </w:tc>
+        <w:tc>
+          <w:tcPr>
+            <w:tcW w:w="756" w:type="dxa"/>
+          </w:tcPr>
+          <w:p>
+            <w:pPr>
+              <w:jc w:val="center"/>
+              <w:rPr>
+                <w:rFonts w:ascii="Arial" w:hAnsi="Arial" w:cs="Arial"/>
+                <w:lang w:val="fr-FR"/>
+              </w:rPr>
+            </w:pPr>
+          </w:p>
+        </w:tc>
+        <w:tc>
+          <w:tcPr>
+            <w:tcW w:w="756" w:type="dxa"/>
+          </w:tcPr>
+          <w:p>
+            <w:pPr>
+              <w:jc w:val="center"/>
+              <w:rPr>
+                <w:rFonts w:ascii="Arial" w:hAnsi="Arial" w:cs="Arial"/>
+                <w:lang w:val="fr-FR"/>
+              </w:rPr>
+            </w:pPr>
+          </w:p>
+        </w:tc>
+      </w:tr>
+      <w:tr>
+        <w:tc>
+          <w:tcPr>
+            <w:tcW w:w="988" w:type="dxa"/>
+          </w:tcPr>
+          <w:p>
+            <w:pPr>
+              <w:rPr>
+                <w:rFonts w:ascii="Arial" w:hAnsi="Arial" w:cs="Arial"/>
+                <w:lang w:val="fr-FR"/>
+              </w:rPr>
+            </w:pPr>
+            <w:r>
+              <w:rPr>
+                <w:rFonts w:ascii="Arial" w:hAnsi="Arial" w:cs="Arial"/>
+                <w:lang w:val="fr-FR"/>
+              </w:rPr>
+              <w:t>T016</w:t>
+            </w:r>
+          </w:p>
+        </w:tc>
+        <w:tc>
+          <w:tcPr>
+            <w:tcW w:w="567" w:type="dxa"/>
+          </w:tcPr>
+          <w:p>
+            <w:pPr>
+              <w:jc w:val="center"/>
+              <w:rPr>
+                <w:rFonts w:ascii="Arial" w:hAnsi="Arial" w:cs="Arial"/>
+                <w:lang w:val="fr-FR"/>
+              </w:rPr>
+            </w:pPr>
             <w:r>
               <w:rPr>
                 <mc:AlternateContent>
@@ -15542,7 +15785,7 @@
         </w:tc>
         <w:tc>
           <w:tcPr>
-            <w:tcW w:w="755" w:type="dxa"/>
+            <w:tcW w:w="710" w:type="dxa"/>
           </w:tcPr>
           <w:p>
             <w:pPr>
@@ -15588,126 +15831,6 @@
                 <w:lang w:val="fr-FR"/>
               </w:rPr>
             </w:pPr>
-          </w:p>
-        </w:tc>
-        <w:tc>
-          <w:tcPr>
-            <w:tcW w:w="755" w:type="dxa"/>
-          </w:tcPr>
-          <w:p>
-            <w:pPr>
-              <w:jc w:val="center"/>
-              <w:rPr>
-                <w:rFonts w:ascii="Arial" w:hAnsi="Arial" w:cs="Arial"/>
-                <w:lang w:val="fr-FR"/>
-              </w:rPr>
-            </w:pPr>
-          </w:p>
-        </w:tc>
-        <w:tc>
-          <w:tcPr>
-            <w:tcW w:w="755" w:type="dxa"/>
-          </w:tcPr>
-          <w:p>
-            <w:pPr>
-              <w:jc w:val="center"/>
-              <w:rPr>
-                <w:rFonts w:ascii="Arial" w:hAnsi="Arial" w:cs="Arial"/>
-                <w:lang w:val="fr-FR"/>
-              </w:rPr>
-            </w:pPr>
-          </w:p>
-        </w:tc>
-        <w:tc>
-          <w:tcPr>
-            <w:tcW w:w="755" w:type="dxa"/>
-          </w:tcPr>
-          <w:p>
-            <w:pPr>
-              <w:jc w:val="center"/>
-              <w:rPr>
-                <w:rFonts w:ascii="Arial" w:hAnsi="Arial" w:cs="Arial"/>
-                <w:lang w:val="fr-FR"/>
-              </w:rPr>
-            </w:pPr>
-          </w:p>
-        </w:tc>
-        <w:tc>
-          <w:tcPr>
-            <w:tcW w:w="755" w:type="dxa"/>
-          </w:tcPr>
-          <w:p>
-            <w:pPr>
-              <w:jc w:val="center"/>
-              <w:rPr>
-                <w:rFonts w:ascii="Arial" w:hAnsi="Arial" w:cs="Arial"/>
-                <w:lang w:val="fr-FR"/>
-              </w:rPr>
-            </w:pPr>
-          </w:p>
-        </w:tc>
-        <w:tc>
-          <w:tcPr>
-            <w:tcW w:w="756" w:type="dxa"/>
-          </w:tcPr>
-          <w:p>
-            <w:pPr>
-              <w:jc w:val="center"/>
-              <w:rPr>
-                <w:rFonts w:ascii="Arial" w:hAnsi="Arial" w:cs="Arial"/>
-                <w:lang w:val="fr-FR"/>
-              </w:rPr>
-            </w:pPr>
-          </w:p>
-        </w:tc>
-        <w:tc>
-          <w:tcPr>
-            <w:tcW w:w="756" w:type="dxa"/>
-          </w:tcPr>
-          <w:p>
-            <w:pPr>
-              <w:jc w:val="center"/>
-              <w:rPr>
-                <w:rFonts w:ascii="Arial" w:hAnsi="Arial" w:cs="Arial"/>
-                <w:lang w:val="fr-FR"/>
-              </w:rPr>
-            </w:pPr>
-          </w:p>
-        </w:tc>
-      </w:tr>
-      <w:tr>
-        <w:tc>
-          <w:tcPr>
-            <w:tcW w:w="988" w:type="dxa"/>
-          </w:tcPr>
-          <w:p>
-            <w:pPr>
-              <w:rPr>
-                <w:rFonts w:ascii="Arial" w:hAnsi="Arial" w:cs="Arial"/>
-                <w:lang w:val="fr-FR"/>
-              </w:rPr>
-            </w:pPr>
-            <w:r>
-              <w:rPr>
-                <w:rFonts w:ascii="Arial" w:hAnsi="Arial" w:cs="Arial"/>
-                <w:lang w:val="fr-FR"/>
-              </w:rPr>
-              <w:t>T017</w:t>
-            </w:r>
-          </w:p>
-        </w:tc>
-        <w:tc>
-          <w:tcPr>
-            <w:tcW w:w="567" w:type="dxa"/>
-          </w:tcPr>
-          <w:p>
-            <w:pPr>
-              <w:jc w:val="center"/>
-              <w:rPr>
-                <w:rFonts w:ascii="Arial" w:hAnsi="Arial" w:cs="Arial"/>
-                <w:lang w:val="fr-FR"/>
-              </w:rPr>
-            </w:pPr>
             <w:r>
               <w:rPr>
                 <mc:AlternateContent>
@@ -15734,7 +15857,7 @@
         </w:tc>
         <w:tc>
           <w:tcPr>
-            <w:tcW w:w="710" w:type="dxa"/>
+            <w:tcW w:w="755" w:type="dxa"/>
           </w:tcPr>
           <w:p>
             <w:pPr>
@@ -15816,6 +15939,112 @@
                 <w:lang w:val="fr-FR"/>
               </w:rPr>
             </w:pPr>
+          </w:p>
+        </w:tc>
+        <w:tc>
+          <w:tcPr>
+            <w:tcW w:w="755" w:type="dxa"/>
+          </w:tcPr>
+          <w:p>
+            <w:pPr>
+              <w:jc w:val="center"/>
+              <w:rPr>
+                <w:rFonts w:ascii="Arial" w:hAnsi="Arial" w:cs="Arial"/>
+                <w:lang w:val="fr-FR"/>
+              </w:rPr>
+            </w:pPr>
+          </w:p>
+        </w:tc>
+        <w:tc>
+          <w:tcPr>
+            <w:tcW w:w="755" w:type="dxa"/>
+          </w:tcPr>
+          <w:p>
+            <w:pPr>
+              <w:jc w:val="center"/>
+              <w:rPr>
+                <w:rFonts w:ascii="Arial" w:hAnsi="Arial" w:cs="Arial"/>
+                <w:lang w:val="fr-FR"/>
+              </w:rPr>
+            </w:pPr>
+          </w:p>
+        </w:tc>
+        <w:tc>
+          <w:tcPr>
+            <w:tcW w:w="755" w:type="dxa"/>
+          </w:tcPr>
+          <w:p>
+            <w:pPr>
+              <w:jc w:val="center"/>
+              <w:rPr>
+                <w:rFonts w:ascii="Arial" w:hAnsi="Arial" w:cs="Arial"/>
+                <w:lang w:val="fr-FR"/>
+              </w:rPr>
+            </w:pPr>
+          </w:p>
+        </w:tc>
+        <w:tc>
+          <w:tcPr>
+            <w:tcW w:w="756" w:type="dxa"/>
+          </w:tcPr>
+          <w:p>
+            <w:pPr>
+              <w:jc w:val="center"/>
+              <w:rPr>
+                <w:rFonts w:ascii="Arial" w:hAnsi="Arial" w:cs="Arial"/>
+                <w:lang w:val="fr-FR"/>
+              </w:rPr>
+            </w:pPr>
+          </w:p>
+        </w:tc>
+        <w:tc>
+          <w:tcPr>
+            <w:tcW w:w="756" w:type="dxa"/>
+          </w:tcPr>
+          <w:p>
+            <w:pPr>
+              <w:jc w:val="center"/>
+              <w:rPr>
+                <w:rFonts w:ascii="Arial" w:hAnsi="Arial" w:cs="Arial"/>
+                <w:lang w:val="fr-FR"/>
+              </w:rPr>
+            </w:pPr>
+          </w:p>
+        </w:tc>
+      </w:tr>
+      <w:tr>
+        <w:tc>
+          <w:tcPr>
+            <w:tcW w:w="988" w:type="dxa"/>
+          </w:tcPr>
+          <w:p>
+            <w:pPr>
+              <w:rPr>
+                <w:rFonts w:ascii="Arial" w:hAnsi="Arial" w:cs="Arial"/>
+                <w:lang w:val="fr-FR"/>
+              </w:rPr>
+            </w:pPr>
+            <w:r>
+              <w:rPr>
+                <w:rFonts w:ascii="Arial" w:hAnsi="Arial" w:cs="Arial"/>
+                <w:lang w:val="fr-FR"/>
+              </w:rPr>
+              <w:t>T017</w:t>
+            </w:r>
+          </w:p>
+        </w:tc>
+        <w:tc>
+          <w:tcPr>
+            <w:tcW w:w="567" w:type="dxa"/>
+          </w:tcPr>
+          <w:p>
+            <w:pPr>
+              <w:jc w:val="center"/>
+              <w:rPr>
+                <w:rFonts w:ascii="Arial" w:hAnsi="Arial" w:cs="Arial"/>
+                <w:lang w:val="fr-FR"/>
+              </w:rPr>
+            </w:pPr>
             <w:r>
               <w:rPr>
                 <mc:AlternateContent>
@@ -15842,127 +16071,7 @@
         </w:tc>
         <w:tc>
           <w:tcPr>
-            <w:tcW w:w="755" w:type="dxa"/>
-          </w:tcPr>
-          <w:p>
-            <w:pPr>
-              <w:jc w:val="center"/>
-              <w:rPr>
-                <w:rFonts w:ascii="Arial" w:hAnsi="Arial" w:cs="Arial"/>
-                <w:lang w:val="fr-FR"/>
-              </w:rPr>
-            </w:pPr>
-          </w:p>
-        </w:tc>
-        <w:tc>
-          <w:tcPr>
-            <w:tcW w:w="755" w:type="dxa"/>
-          </w:tcPr>
-          <w:p>
-            <w:pPr>
-              <w:jc w:val="center"/>
-              <w:rPr>
-                <w:rFonts w:ascii="Arial" w:hAnsi="Arial" w:cs="Arial"/>
-                <w:lang w:val="fr-FR"/>
-              </w:rPr>
-            </w:pPr>
-          </w:p>
-        </w:tc>
-        <w:tc>
-          <w:tcPr>
-            <w:tcW w:w="755" w:type="dxa"/>
-          </w:tcPr>
-          <w:p>
-            <w:pPr>
-              <w:jc w:val="center"/>
-              <w:rPr>
-                <w:rFonts w:ascii="Arial" w:hAnsi="Arial" w:cs="Arial"/>
-                <w:lang w:val="fr-FR"/>
-              </w:rPr>
-            </w:pPr>
-          </w:p>
-        </w:tc>
-        <w:tc>
-          <w:tcPr>
-            <w:tcW w:w="755" w:type="dxa"/>
-          </w:tcPr>
-          <w:p>
-            <w:pPr>
-              <w:jc w:val="center"/>
-              <w:rPr>
-                <w:rFonts w:ascii="Arial" w:hAnsi="Arial" w:cs="Arial"/>
-                <w:lang w:val="fr-FR"/>
-              </w:rPr>
-            </w:pPr>
-          </w:p>
-        </w:tc>
-        <w:tc>
-          <w:tcPr>
-            <w:tcW w:w="755" w:type="dxa"/>
-          </w:tcPr>
-          <w:p>
-            <w:pPr>
-              <w:jc w:val="center"/>
-              <w:rPr>
-                <w:rFonts w:ascii="Arial" w:hAnsi="Arial" w:cs="Arial"/>
-                <w:lang w:val="fr-FR"/>
-              </w:rPr>
-            </w:pPr>
-          </w:p>
-        </w:tc>
-        <w:tc>
-          <w:tcPr>
-            <w:tcW w:w="756" w:type="dxa"/>
-          </w:tcPr>
-          <w:p>
-            <w:pPr>
-              <w:jc w:val="center"/>
-              <w:rPr>
-                <w:rFonts w:ascii="Arial" w:hAnsi="Arial" w:cs="Arial"/>
-                <w:lang w:val="fr-FR"/>
-              </w:rPr>
-            </w:pPr>
-          </w:p>
-        </w:tc>
-        <w:tc>
-          <w:tcPr>
-            <w:tcW w:w="756" w:type="dxa"/>
-          </w:tcPr>
-          <w:p>
-            <w:pPr>
-              <w:jc w:val="center"/>
-              <w:rPr>
-                <w:rFonts w:ascii="Arial" w:hAnsi="Arial" w:cs="Arial"/>
-                <w:lang w:val="fr-FR"/>
-              </w:rPr>
-            </w:pPr>
-          </w:p>
-        </w:tc>
-      </w:tr>
-      <w:tr>
-        <w:tc>
-          <w:tcPr>
-            <w:tcW w:w="988" w:type="dxa"/>
-          </w:tcPr>
-          <w:p>
-            <w:pPr>
-              <w:rPr>
-                <w:rFonts w:ascii="Arial" w:hAnsi="Arial" w:cs="Arial"/>
-                <w:lang w:val="fr-FR"/>
-              </w:rPr>
-            </w:pPr>
-            <w:r>
-              <w:rPr>
-                <w:rFonts w:ascii="Arial" w:hAnsi="Arial" w:cs="Arial"/>
-                <w:lang w:val="fr-FR"/>
-              </w:rPr>
-              <w:t>T018</w:t>
-            </w:r>
-          </w:p>
-        </w:tc>
-        <w:tc>
-          <w:tcPr>
-            <w:tcW w:w="567" w:type="dxa"/>
+            <w:tcW w:w="710" w:type="dxa"/>
           </w:tcPr>
           <w:p>
             <w:pPr>
@@ -15998,7 +16107,7 @@
         </w:tc>
         <w:tc>
           <w:tcPr>
-            <w:tcW w:w="710" w:type="dxa"/>
+            <w:tcW w:w="755" w:type="dxa"/>
           </w:tcPr>
           <w:p>
             <w:pPr>
@@ -16090,15 +16199,15 @@
                     <w:rFonts w:ascii="Segoe UI Emoji" w:eastAsia="Segoe UI Emoji" w:hAnsi="Segoe UI Emoji" w:cs="Segoe UI Emoji"/>
                   </mc:Fallback>
                 </mc:AlternateContent>
-                <w:color w:val="92D050"/>
+                <w:color w:val="FF0000"/>
                 <w:lang w:val="fr-FR"/>
               </w:rPr>
               <mc:AlternateContent>
                 <mc:Choice Requires="w16se">
-                  <w16se:symEx w16se:font="Segoe UI Emoji" w16se:char="2705"/>
+                  <w16se:symEx w16se:font="Segoe UI Emoji" w16se:char="274C"/>
                 </mc:Choice>
                 <mc:Fallback>
-                  <w:t>✅</w:t>
+                  <w:t>❌</w:t>
                 </mc:Fallback>
               </mc:AlternateContent>
             </w:r>
@@ -16162,20 +16271,6 @@
         </w:tc>
         <w:tc>
           <w:tcPr>
-            <w:tcW w:w="755" w:type="dxa"/>
-          </w:tcPr>
-          <w:p>
-            <w:pPr>
-              <w:jc w:val="center"/>
-              <w:rPr>
-                <w:rFonts w:ascii="Arial" w:hAnsi="Arial" w:cs="Arial"/>
-                <w:lang w:val="fr-FR"/>
-              </w:rPr>
-            </w:pPr>
-          </w:p>
-        </w:tc>
-        <w:tc>
-          <w:tcPr>
             <w:tcW w:w="756" w:type="dxa"/>
           </w:tcPr>
           <w:p>
@@ -16220,7 +16315,7 @@
                 <w:rFonts w:ascii="Arial" w:hAnsi="Arial" w:cs="Arial"/>
                 <w:lang w:val="fr-FR"/>
               </w:rPr>
-              <w:t>T019</w:t>
+              <w:t>T018</w:t>
             </w:r>
           </w:p>
         </w:tc>
@@ -16380,6 +16475,28 @@
                 <w:lang w:val="fr-FR"/>
               </w:rPr>
             </w:pPr>
+            <w:r>
+              <w:rPr>
+                <mc:AlternateContent>
+                  <mc:Choice Requires="w16se">
+                    <w:rFonts w:ascii="Arial" w:hAnsi="Arial" w:cs="Arial"/>
+                  </mc:Choice>
+                  <mc:Fallback>
+                    <w:rFonts w:ascii="Segoe UI Emoji" w:eastAsia="Segoe UI Emoji" w:hAnsi="Segoe UI Emoji" w:cs="Segoe UI Emoji"/>
+                  </mc:Fallback>
+                </mc:AlternateContent>
+                <w:color w:val="92D050"/>
+                <w:lang w:val="fr-FR"/>
+              </w:rPr>
+              <mc:AlternateContent>
+                <mc:Choice Requires="w16se">
+                  <w16se:symEx w16se:font="Segoe UI Emoji" w16se:char="2705"/>
+                </mc:Choice>
+                <mc:Fallback>
+                  <w:t>✅</w:t>
+                </mc:Fallback>
+              </mc:AlternateContent>
+            </w:r>
           </w:p>
         </w:tc>
         <w:tc>
@@ -16484,7 +16601,7 @@
                 <w:rFonts w:ascii="Arial" w:hAnsi="Arial" w:cs="Arial"/>
                 <w:lang w:val="fr-FR"/>
               </w:rPr>
-              <w:t>T020</w:t>
+              <w:t>T019</w:t>
             </w:r>
           </w:p>
         </w:tc>
@@ -16618,15 +16735,15 @@
                     <w:rFonts w:ascii="Segoe UI Emoji" w:eastAsia="Segoe UI Emoji" w:hAnsi="Segoe UI Emoji" w:cs="Segoe UI Emoji"/>
                   </mc:Fallback>
                 </mc:AlternateContent>
-                <w:color w:val="FF0000"/>
+                <w:color w:val="92D050"/>
                 <w:lang w:val="fr-FR"/>
               </w:rPr>
               <mc:AlternateContent>
                 <mc:Choice Requires="w16se">
-                  <w16se:symEx w16se:font="Segoe UI Emoji" w16se:char="274C"/>
+                  <w16se:symEx w16se:font="Segoe UI Emoji" w16se:char="2705"/>
                 </mc:Choice>
                 <mc:Fallback>
-                  <w:t>❌</w:t>
+                  <w:t>✅</w:t>
                 </mc:Fallback>
               </mc:AlternateContent>
             </w:r>
@@ -16644,6 +16761,28 @@
                 <w:lang w:val="fr-FR"/>
               </w:rPr>
             </w:pPr>
+            <w:r>
+              <w:rPr>
+                <mc:AlternateContent>
+                  <mc:Choice Requires="w16se">
+                    <w:rFonts w:ascii="Arial" w:hAnsi="Arial" w:cs="Arial"/>
+                  </mc:Choice>
+                  <mc:Fallback>
+                    <w:rFonts w:ascii="Segoe UI Emoji" w:eastAsia="Segoe UI Emoji" w:hAnsi="Segoe UI Emoji" w:cs="Segoe UI Emoji"/>
+                  </mc:Fallback>
+                </mc:AlternateContent>
+                <w:color w:val="92D050"/>
+                <w:lang w:val="fr-FR"/>
+              </w:rPr>
+              <mc:AlternateContent>
+                <mc:Choice Requires="w16se">
+                  <w16se:symEx w16se:font="Segoe UI Emoji" w16se:char="2705"/>
+                </mc:Choice>
+                <mc:Fallback>
+                  <w:t>✅</w:t>
+                </mc:Fallback>
+              </mc:AlternateContent>
+            </w:r>
           </w:p>
         </w:tc>
         <w:tc>
@@ -16748,7 +16887,7 @@
                 <w:rFonts w:ascii="Arial" w:hAnsi="Arial" w:cs="Arial"/>
                 <w:lang w:val="fr-FR"/>
               </w:rPr>
-              <w:t>T021</w:t>
+              <w:t>T020</w:t>
             </w:r>
           </w:p>
         </w:tc>
@@ -16908,126 +17047,6 @@
                 <w:lang w:val="fr-FR"/>
               </w:rPr>
             </w:pPr>
-          </w:p>
-        </w:tc>
-        <w:tc>
-          <w:tcPr>
-            <w:tcW w:w="755" w:type="dxa"/>
-          </w:tcPr>
-          <w:p>
-            <w:pPr>
-              <w:jc w:val="center"/>
-              <w:rPr>
-                <w:rFonts w:ascii="Arial" w:hAnsi="Arial" w:cs="Arial"/>
-                <w:lang w:val="fr-FR"/>
-              </w:rPr>
-            </w:pPr>
-          </w:p>
-        </w:tc>
-        <w:tc>
-          <w:tcPr>
-            <w:tcW w:w="755" w:type="dxa"/>
-          </w:tcPr>
-          <w:p>
-            <w:pPr>
-              <w:jc w:val="center"/>
-              <w:rPr>
-                <w:rFonts w:ascii="Arial" w:hAnsi="Arial" w:cs="Arial"/>
-                <w:lang w:val="fr-FR"/>
-              </w:rPr>
-            </w:pPr>
-          </w:p>
-        </w:tc>
-        <w:tc>
-          <w:tcPr>
-            <w:tcW w:w="755" w:type="dxa"/>
-          </w:tcPr>
-          <w:p>
-            <w:pPr>
-              <w:jc w:val="center"/>
-              <w:rPr>
-                <w:rFonts w:ascii="Arial" w:hAnsi="Arial" w:cs="Arial"/>
-                <w:lang w:val="fr-FR"/>
-              </w:rPr>
-            </w:pPr>
-          </w:p>
-        </w:tc>
-        <w:tc>
-          <w:tcPr>
-            <w:tcW w:w="755" w:type="dxa"/>
-          </w:tcPr>
-          <w:p>
-            <w:pPr>
-              <w:jc w:val="center"/>
-              <w:rPr>
-                <w:rFonts w:ascii="Arial" w:hAnsi="Arial" w:cs="Arial"/>
-                <w:lang w:val="fr-FR"/>
-              </w:rPr>
-            </w:pPr>
-          </w:p>
-        </w:tc>
-        <w:tc>
-          <w:tcPr>
-            <w:tcW w:w="756" w:type="dxa"/>
-          </w:tcPr>
-          <w:p>
-            <w:pPr>
-              <w:jc w:val="center"/>
-              <w:rPr>
-                <w:rFonts w:ascii="Arial" w:hAnsi="Arial" w:cs="Arial"/>
-                <w:lang w:val="fr-FR"/>
-              </w:rPr>
-            </w:pPr>
-          </w:p>
-        </w:tc>
-        <w:tc>
-          <w:tcPr>
-            <w:tcW w:w="756" w:type="dxa"/>
-          </w:tcPr>
-          <w:p>
-            <w:pPr>
-              <w:jc w:val="center"/>
-              <w:rPr>
-                <w:rFonts w:ascii="Arial" w:hAnsi="Arial" w:cs="Arial"/>
-                <w:lang w:val="fr-FR"/>
-              </w:rPr>
-            </w:pPr>
-          </w:p>
-        </w:tc>
-      </w:tr>
-      <w:tr>
-        <w:tc>
-          <w:tcPr>
-            <w:tcW w:w="988" w:type="dxa"/>
-          </w:tcPr>
-          <w:p>
-            <w:pPr>
-              <w:rPr>
-                <w:rFonts w:ascii="Arial" w:hAnsi="Arial" w:cs="Arial"/>
-                <w:lang w:val="fr-FR"/>
-              </w:rPr>
-            </w:pPr>
-            <w:r>
-              <w:rPr>
-                <w:rFonts w:ascii="Arial" w:hAnsi="Arial" w:cs="Arial"/>
-                <w:lang w:val="fr-FR"/>
-              </w:rPr>
-              <w:t>T022</w:t>
-            </w:r>
-          </w:p>
-        </w:tc>
-        <w:tc>
-          <w:tcPr>
-            <w:tcW w:w="567" w:type="dxa"/>
-          </w:tcPr>
-          <w:p>
-            <w:pPr>
-              <w:jc w:val="center"/>
-              <w:rPr>
-                <w:rFonts w:ascii="Arial" w:hAnsi="Arial" w:cs="Arial"/>
-                <w:lang w:val="fr-FR"/>
-              </w:rPr>
-            </w:pPr>
             <w:r>
               <w:rPr>
                 <mc:AlternateContent>
@@ -17054,7 +17073,113 @@
         </w:tc>
         <w:tc>
           <w:tcPr>
-            <w:tcW w:w="710" w:type="dxa"/>
+            <w:tcW w:w="755" w:type="dxa"/>
+          </w:tcPr>
+          <w:p>
+            <w:pPr>
+              <w:jc w:val="center"/>
+              <w:rPr>
+                <w:rFonts w:ascii="Arial" w:hAnsi="Arial" w:cs="Arial"/>
+                <w:lang w:val="fr-FR"/>
+              </w:rPr>
+            </w:pPr>
+          </w:p>
+        </w:tc>
+        <w:tc>
+          <w:tcPr>
+            <w:tcW w:w="755" w:type="dxa"/>
+          </w:tcPr>
+          <w:p>
+            <w:pPr>
+              <w:jc w:val="center"/>
+              <w:rPr>
+                <w:rFonts w:ascii="Arial" w:hAnsi="Arial" w:cs="Arial"/>
+                <w:lang w:val="fr-FR"/>
+              </w:rPr>
+            </w:pPr>
+          </w:p>
+        </w:tc>
+        <w:tc>
+          <w:tcPr>
+            <w:tcW w:w="755" w:type="dxa"/>
+          </w:tcPr>
+          <w:p>
+            <w:pPr>
+              <w:jc w:val="center"/>
+              <w:rPr>
+                <w:rFonts w:ascii="Arial" w:hAnsi="Arial" w:cs="Arial"/>
+                <w:lang w:val="fr-FR"/>
+              </w:rPr>
+            </w:pPr>
+          </w:p>
+        </w:tc>
+        <w:tc>
+          <w:tcPr>
+            <w:tcW w:w="755" w:type="dxa"/>
+          </w:tcPr>
+          <w:p>
+            <w:pPr>
+              <w:jc w:val="center"/>
+              <w:rPr>
+                <w:rFonts w:ascii="Arial" w:hAnsi="Arial" w:cs="Arial"/>
+                <w:lang w:val="fr-FR"/>
+              </w:rPr>
+            </w:pPr>
+          </w:p>
+        </w:tc>
+        <w:tc>
+          <w:tcPr>
+            <w:tcW w:w="756" w:type="dxa"/>
+          </w:tcPr>
+          <w:p>
+            <w:pPr>
+              <w:jc w:val="center"/>
+              <w:rPr>
+                <w:rFonts w:ascii="Arial" w:hAnsi="Arial" w:cs="Arial"/>
+                <w:lang w:val="fr-FR"/>
+              </w:rPr>
+            </w:pPr>
+          </w:p>
+        </w:tc>
+        <w:tc>
+          <w:tcPr>
+            <w:tcW w:w="756" w:type="dxa"/>
+          </w:tcPr>
+          <w:p>
+            <w:pPr>
+              <w:jc w:val="center"/>
+              <w:rPr>
+                <w:rFonts w:ascii="Arial" w:hAnsi="Arial" w:cs="Arial"/>
+                <w:lang w:val="fr-FR"/>
+              </w:rPr>
+            </w:pPr>
+          </w:p>
+        </w:tc>
+      </w:tr>
+      <w:tr>
+        <w:tc>
+          <w:tcPr>
+            <w:tcW w:w="988" w:type="dxa"/>
+          </w:tcPr>
+          <w:p>
+            <w:pPr>
+              <w:rPr>
+                <w:rFonts w:ascii="Arial" w:hAnsi="Arial" w:cs="Arial"/>
+                <w:lang w:val="fr-FR"/>
+              </w:rPr>
+            </w:pPr>
+            <w:r>
+              <w:rPr>
+                <w:rFonts w:ascii="Arial" w:hAnsi="Arial" w:cs="Arial"/>
+                <w:lang w:val="fr-FR"/>
+              </w:rPr>
+              <w:t>T021</w:t>
+            </w:r>
+          </w:p>
+        </w:tc>
+        <w:tc>
+          <w:tcPr>
+            <w:tcW w:w="567" w:type="dxa"/>
           </w:tcPr>
           <w:p>
             <w:pPr>
@@ -17090,7 +17215,7 @@
         </w:tc>
         <w:tc>
           <w:tcPr>
-            <w:tcW w:w="755" w:type="dxa"/>
+            <w:tcW w:w="710" w:type="dxa"/>
           </w:tcPr>
           <w:p>
             <w:pPr>
@@ -17172,126 +17297,6 @@
                 <w:lang w:val="fr-FR"/>
               </w:rPr>
             </w:pPr>
-          </w:p>
-        </w:tc>
-        <w:tc>
-          <w:tcPr>
-            <w:tcW w:w="755" w:type="dxa"/>
-          </w:tcPr>
-          <w:p>
-            <w:pPr>
-              <w:jc w:val="center"/>
-              <w:rPr>
-                <w:rFonts w:ascii="Arial" w:hAnsi="Arial" w:cs="Arial"/>
-                <w:lang w:val="fr-FR"/>
-              </w:rPr>
-            </w:pPr>
-          </w:p>
-        </w:tc>
-        <w:tc>
-          <w:tcPr>
-            <w:tcW w:w="755" w:type="dxa"/>
-          </w:tcPr>
-          <w:p>
-            <w:pPr>
-              <w:jc w:val="center"/>
-              <w:rPr>
-                <w:rFonts w:ascii="Arial" w:hAnsi="Arial" w:cs="Arial"/>
-                <w:lang w:val="fr-FR"/>
-              </w:rPr>
-            </w:pPr>
-          </w:p>
-        </w:tc>
-        <w:tc>
-          <w:tcPr>
-            <w:tcW w:w="755" w:type="dxa"/>
-          </w:tcPr>
-          <w:p>
-            <w:pPr>
-              <w:jc w:val="center"/>
-              <w:rPr>
-                <w:rFonts w:ascii="Arial" w:hAnsi="Arial" w:cs="Arial"/>
-                <w:lang w:val="fr-FR"/>
-              </w:rPr>
-            </w:pPr>
-          </w:p>
-        </w:tc>
-        <w:tc>
-          <w:tcPr>
-            <w:tcW w:w="755" w:type="dxa"/>
-          </w:tcPr>
-          <w:p>
-            <w:pPr>
-              <w:jc w:val="center"/>
-              <w:rPr>
-                <w:rFonts w:ascii="Arial" w:hAnsi="Arial" w:cs="Arial"/>
-                <w:lang w:val="fr-FR"/>
-              </w:rPr>
-            </w:pPr>
-          </w:p>
-        </w:tc>
-        <w:tc>
-          <w:tcPr>
-            <w:tcW w:w="756" w:type="dxa"/>
-          </w:tcPr>
-          <w:p>
-            <w:pPr>
-              <w:jc w:val="center"/>
-              <w:rPr>
-                <w:rFonts w:ascii="Arial" w:hAnsi="Arial" w:cs="Arial"/>
-                <w:lang w:val="fr-FR"/>
-              </w:rPr>
-            </w:pPr>
-          </w:p>
-        </w:tc>
-        <w:tc>
-          <w:tcPr>
-            <w:tcW w:w="756" w:type="dxa"/>
-          </w:tcPr>
-          <w:p>
-            <w:pPr>
-              <w:jc w:val="center"/>
-              <w:rPr>
-                <w:rFonts w:ascii="Arial" w:hAnsi="Arial" w:cs="Arial"/>
-                <w:lang w:val="fr-FR"/>
-              </w:rPr>
-            </w:pPr>
-          </w:p>
-        </w:tc>
-      </w:tr>
-      <w:tr>
-        <w:tc>
-          <w:tcPr>
-            <w:tcW w:w="988" w:type="dxa"/>
-          </w:tcPr>
-          <w:p>
-            <w:pPr>
-              <w:rPr>
-                <w:rFonts w:ascii="Arial" w:hAnsi="Arial" w:cs="Arial"/>
-                <w:lang w:val="fr-FR"/>
-              </w:rPr>
-            </w:pPr>
-            <w:r>
-              <w:rPr>
-                <w:rFonts w:ascii="Arial" w:hAnsi="Arial" w:cs="Arial"/>
-                <w:lang w:val="fr-FR"/>
-              </w:rPr>
-              <w:t>T023</w:t>
-            </w:r>
-          </w:p>
-        </w:tc>
-        <w:tc>
-          <w:tcPr>
-            <w:tcW w:w="567" w:type="dxa"/>
-          </w:tcPr>
-          <w:p>
-            <w:pPr>
-              <w:jc w:val="center"/>
-              <w:rPr>
-                <w:rFonts w:ascii="Arial" w:hAnsi="Arial" w:cs="Arial"/>
-                <w:lang w:val="fr-FR"/>
-              </w:rPr>
-            </w:pPr>
             <w:r>
               <w:rPr>
                 <mc:AlternateContent>
@@ -17318,7 +17323,7 @@
         </w:tc>
         <w:tc>
           <w:tcPr>
-            <w:tcW w:w="710" w:type="dxa"/>
+            <w:tcW w:w="755" w:type="dxa"/>
           </w:tcPr>
           <w:p>
             <w:pPr>
@@ -17364,6 +17369,112 @@
                 <w:lang w:val="fr-FR"/>
               </w:rPr>
             </w:pPr>
+          </w:p>
+        </w:tc>
+        <w:tc>
+          <w:tcPr>
+            <w:tcW w:w="755" w:type="dxa"/>
+          </w:tcPr>
+          <w:p>
+            <w:pPr>
+              <w:jc w:val="center"/>
+              <w:rPr>
+                <w:rFonts w:ascii="Arial" w:hAnsi="Arial" w:cs="Arial"/>
+                <w:lang w:val="fr-FR"/>
+              </w:rPr>
+            </w:pPr>
+          </w:p>
+        </w:tc>
+        <w:tc>
+          <w:tcPr>
+            <w:tcW w:w="755" w:type="dxa"/>
+          </w:tcPr>
+          <w:p>
+            <w:pPr>
+              <w:jc w:val="center"/>
+              <w:rPr>
+                <w:rFonts w:ascii="Arial" w:hAnsi="Arial" w:cs="Arial"/>
+                <w:lang w:val="fr-FR"/>
+              </w:rPr>
+            </w:pPr>
+          </w:p>
+        </w:tc>
+        <w:tc>
+          <w:tcPr>
+            <w:tcW w:w="755" w:type="dxa"/>
+          </w:tcPr>
+          <w:p>
+            <w:pPr>
+              <w:jc w:val="center"/>
+              <w:rPr>
+                <w:rFonts w:ascii="Arial" w:hAnsi="Arial" w:cs="Arial"/>
+                <w:lang w:val="fr-FR"/>
+              </w:rPr>
+            </w:pPr>
+          </w:p>
+        </w:tc>
+        <w:tc>
+          <w:tcPr>
+            <w:tcW w:w="756" w:type="dxa"/>
+          </w:tcPr>
+          <w:p>
+            <w:pPr>
+              <w:jc w:val="center"/>
+              <w:rPr>
+                <w:rFonts w:ascii="Arial" w:hAnsi="Arial" w:cs="Arial"/>
+                <w:lang w:val="fr-FR"/>
+              </w:rPr>
+            </w:pPr>
+          </w:p>
+        </w:tc>
+        <w:tc>
+          <w:tcPr>
+            <w:tcW w:w="756" w:type="dxa"/>
+          </w:tcPr>
+          <w:p>
+            <w:pPr>
+              <w:jc w:val="center"/>
+              <w:rPr>
+                <w:rFonts w:ascii="Arial" w:hAnsi="Arial" w:cs="Arial"/>
+                <w:lang w:val="fr-FR"/>
+              </w:rPr>
+            </w:pPr>
+          </w:p>
+        </w:tc>
+      </w:tr>
+      <w:tr>
+        <w:tc>
+          <w:tcPr>
+            <w:tcW w:w="988" w:type="dxa"/>
+          </w:tcPr>
+          <w:p>
+            <w:pPr>
+              <w:rPr>
+                <w:rFonts w:ascii="Arial" w:hAnsi="Arial" w:cs="Arial"/>
+                <w:lang w:val="fr-FR"/>
+              </w:rPr>
+            </w:pPr>
+            <w:r>
+              <w:rPr>
+                <w:rFonts w:ascii="Arial" w:hAnsi="Arial" w:cs="Arial"/>
+                <w:lang w:val="fr-FR"/>
+              </w:rPr>
+              <w:t>T022</w:t>
+            </w:r>
+          </w:p>
+        </w:tc>
+        <w:tc>
+          <w:tcPr>
+            <w:tcW w:w="567" w:type="dxa"/>
+          </w:tcPr>
+          <w:p>
+            <w:pPr>
+              <w:jc w:val="center"/>
+              <w:rPr>
+                <w:rFonts w:ascii="Arial" w:hAnsi="Arial" w:cs="Arial"/>
+                <w:lang w:val="fr-FR"/>
+              </w:rPr>
+            </w:pPr>
             <w:r>
               <w:rPr>
                 <mc:AlternateContent>
@@ -17390,6 +17501,364 @@
         </w:tc>
         <w:tc>
           <w:tcPr>
+            <w:tcW w:w="710" w:type="dxa"/>
+          </w:tcPr>
+          <w:p>
+            <w:pPr>
+              <w:jc w:val="center"/>
+              <w:rPr>
+                <w:rFonts w:ascii="Arial" w:hAnsi="Arial" w:cs="Arial"/>
+                <w:lang w:val="fr-FR"/>
+              </w:rPr>
+            </w:pPr>
+            <w:r>
+              <w:rPr>
+                <mc:AlternateContent>
+                  <mc:Choice Requires="w16se">
+                    <w:rFonts w:ascii="Arial" w:hAnsi="Arial" w:cs="Arial"/>
+                  </mc:Choice>
+                  <mc:Fallback>
+                    <w:rFonts w:ascii="Segoe UI Emoji" w:eastAsia="Segoe UI Emoji" w:hAnsi="Segoe UI Emoji" w:cs="Segoe UI Emoji"/>
+                  </mc:Fallback>
+                </mc:AlternateContent>
+                <w:color w:val="FF0000"/>
+                <w:lang w:val="fr-FR"/>
+              </w:rPr>
+              <mc:AlternateContent>
+                <mc:Choice Requires="w16se">
+                  <w16se:symEx w16se:font="Segoe UI Emoji" w16se:char="274C"/>
+                </mc:Choice>
+                <mc:Fallback>
+                  <w:t>❌</w:t>
+                </mc:Fallback>
+              </mc:AlternateContent>
+            </w:r>
+          </w:p>
+        </w:tc>
+        <w:tc>
+          <w:tcPr>
+            <w:tcW w:w="755" w:type="dxa"/>
+          </w:tcPr>
+          <w:p>
+            <w:pPr>
+              <w:jc w:val="center"/>
+              <w:rPr>
+                <w:rFonts w:ascii="Arial" w:hAnsi="Arial" w:cs="Arial"/>
+                <w:lang w:val="fr-FR"/>
+              </w:rPr>
+            </w:pPr>
+            <w:r>
+              <w:rPr>
+                <mc:AlternateContent>
+                  <mc:Choice Requires="w16se">
+                    <w:rFonts w:ascii="Arial" w:hAnsi="Arial" w:cs="Arial"/>
+                  </mc:Choice>
+                  <mc:Fallback>
+                    <w:rFonts w:ascii="Segoe UI Emoji" w:eastAsia="Segoe UI Emoji" w:hAnsi="Segoe UI Emoji" w:cs="Segoe UI Emoji"/>
+                  </mc:Fallback>
+                </mc:AlternateContent>
+                <w:color w:val="FF0000"/>
+                <w:lang w:val="fr-FR"/>
+              </w:rPr>
+              <mc:AlternateContent>
+                <mc:Choice Requires="w16se">
+                  <w16se:symEx w16se:font="Segoe UI Emoji" w16se:char="274C"/>
+                </mc:Choice>
+                <mc:Fallback>
+                  <w:t>❌</w:t>
+                </mc:Fallback>
+              </mc:AlternateContent>
+            </w:r>
+          </w:p>
+        </w:tc>
+        <w:tc>
+          <w:tcPr>
+            <w:tcW w:w="755" w:type="dxa"/>
+          </w:tcPr>
+          <w:p>
+            <w:pPr>
+              <w:jc w:val="center"/>
+              <w:rPr>
+                <w:rFonts w:ascii="Arial" w:hAnsi="Arial" w:cs="Arial"/>
+                <w:lang w:val="fr-FR"/>
+              </w:rPr>
+            </w:pPr>
+            <w:r>
+              <w:rPr>
+                <mc:AlternateContent>
+                  <mc:Choice Requires="w16se">
+                    <w:rFonts w:ascii="Arial" w:hAnsi="Arial" w:cs="Arial"/>
+                  </mc:Choice>
+                  <mc:Fallback>
+                    <w:rFonts w:ascii="Segoe UI Emoji" w:eastAsia="Segoe UI Emoji" w:hAnsi="Segoe UI Emoji" w:cs="Segoe UI Emoji"/>
+                  </mc:Fallback>
+                </mc:AlternateContent>
+                <w:color w:val="FF0000"/>
+                <w:lang w:val="fr-FR"/>
+              </w:rPr>
+              <mc:AlternateContent>
+                <mc:Choice Requires="w16se">
+                  <w16se:symEx w16se:font="Segoe UI Emoji" w16se:char="274C"/>
+                </mc:Choice>
+                <mc:Fallback>
+                  <w:t>❌</w:t>
+                </mc:Fallback>
+              </mc:AlternateContent>
+            </w:r>
+          </w:p>
+        </w:tc>
+        <w:tc>
+          <w:tcPr>
+            <w:tcW w:w="755" w:type="dxa"/>
+          </w:tcPr>
+          <w:p>
+            <w:pPr>
+              <w:jc w:val="center"/>
+              <w:rPr>
+                <w:rFonts w:ascii="Arial" w:hAnsi="Arial" w:cs="Arial"/>
+                <w:lang w:val="fr-FR"/>
+              </w:rPr>
+            </w:pPr>
+            <w:r>
+              <w:rPr>
+                <mc:AlternateContent>
+                  <mc:Choice Requires="w16se">
+                    <w:rFonts w:ascii="Arial" w:hAnsi="Arial" w:cs="Arial"/>
+                  </mc:Choice>
+                  <mc:Fallback>
+                    <w:rFonts w:ascii="Segoe UI Emoji" w:eastAsia="Segoe UI Emoji" w:hAnsi="Segoe UI Emoji" w:cs="Segoe UI Emoji"/>
+                  </mc:Fallback>
+                </mc:AlternateContent>
+                <w:color w:val="FF0000"/>
+                <w:lang w:val="fr-FR"/>
+              </w:rPr>
+              <mc:AlternateContent>
+                <mc:Choice Requires="w16se">
+                  <w16se:symEx w16se:font="Segoe UI Emoji" w16se:char="274C"/>
+                </mc:Choice>
+                <mc:Fallback>
+                  <w:t>❌</w:t>
+                </mc:Fallback>
+              </mc:AlternateContent>
+            </w:r>
+          </w:p>
+        </w:tc>
+        <w:tc>
+          <w:tcPr>
+            <w:tcW w:w="755" w:type="dxa"/>
+          </w:tcPr>
+          <w:p>
+            <w:pPr>
+              <w:jc w:val="center"/>
+              <w:rPr>
+                <w:rFonts w:ascii="Arial" w:hAnsi="Arial" w:cs="Arial"/>
+                <w:lang w:val="fr-FR"/>
+              </w:rPr>
+            </w:pPr>
+          </w:p>
+        </w:tc>
+        <w:tc>
+          <w:tcPr>
+            <w:tcW w:w="755" w:type="dxa"/>
+          </w:tcPr>
+          <w:p>
+            <w:pPr>
+              <w:jc w:val="center"/>
+              <w:rPr>
+                <w:rFonts w:ascii="Arial" w:hAnsi="Arial" w:cs="Arial"/>
+                <w:lang w:val="fr-FR"/>
+              </w:rPr>
+            </w:pPr>
+          </w:p>
+        </w:tc>
+        <w:tc>
+          <w:tcPr>
+            <w:tcW w:w="755" w:type="dxa"/>
+          </w:tcPr>
+          <w:p>
+            <w:pPr>
+              <w:jc w:val="center"/>
+              <w:rPr>
+                <w:rFonts w:ascii="Arial" w:hAnsi="Arial" w:cs="Arial"/>
+                <w:lang w:val="fr-FR"/>
+              </w:rPr>
+            </w:pPr>
+          </w:p>
+        </w:tc>
+        <w:tc>
+          <w:tcPr>
+            <w:tcW w:w="755" w:type="dxa"/>
+          </w:tcPr>
+          <w:p>
+            <w:pPr>
+              <w:jc w:val="center"/>
+              <w:rPr>
+                <w:rFonts w:ascii="Arial" w:hAnsi="Arial" w:cs="Arial"/>
+                <w:lang w:val="fr-FR"/>
+              </w:rPr>
+            </w:pPr>
+          </w:p>
+        </w:tc>
+        <w:tc>
+          <w:tcPr>
+            <w:tcW w:w="756" w:type="dxa"/>
+          </w:tcPr>
+          <w:p>
+            <w:pPr>
+              <w:jc w:val="center"/>
+              <w:rPr>
+                <w:rFonts w:ascii="Arial" w:hAnsi="Arial" w:cs="Arial"/>
+                <w:lang w:val="fr-FR"/>
+              </w:rPr>
+            </w:pPr>
+          </w:p>
+        </w:tc>
+        <w:tc>
+          <w:tcPr>
+            <w:tcW w:w="756" w:type="dxa"/>
+          </w:tcPr>
+          <w:p>
+            <w:pPr>
+              <w:jc w:val="center"/>
+              <w:rPr>
+                <w:rFonts w:ascii="Arial" w:hAnsi="Arial" w:cs="Arial"/>
+                <w:lang w:val="fr-FR"/>
+              </w:rPr>
+            </w:pPr>
+          </w:p>
+        </w:tc>
+      </w:tr>
+      <w:tr>
+        <w:tc>
+          <w:tcPr>
+            <w:tcW w:w="988" w:type="dxa"/>
+          </w:tcPr>
+          <w:p>
+            <w:pPr>
+              <w:rPr>
+                <w:rFonts w:ascii="Arial" w:hAnsi="Arial" w:cs="Arial"/>
+                <w:lang w:val="fr-FR"/>
+              </w:rPr>
+            </w:pPr>
+            <w:r>
+              <w:rPr>
+                <w:rFonts w:ascii="Arial" w:hAnsi="Arial" w:cs="Arial"/>
+                <w:lang w:val="fr-FR"/>
+              </w:rPr>
+              <w:t>T023</w:t>
+            </w:r>
+          </w:p>
+        </w:tc>
+        <w:tc>
+          <w:tcPr>
+            <w:tcW w:w="567" w:type="dxa"/>
+          </w:tcPr>
+          <w:p>
+            <w:pPr>
+              <w:jc w:val="center"/>
+              <w:rPr>
+                <w:rFonts w:ascii="Arial" w:hAnsi="Arial" w:cs="Arial"/>
+                <w:lang w:val="fr-FR"/>
+              </w:rPr>
+            </w:pPr>
+            <w:r>
+              <w:rPr>
+                <mc:AlternateContent>
+                  <mc:Choice Requires="w16se">
+                    <w:rFonts w:ascii="Arial" w:hAnsi="Arial" w:cs="Arial"/>
+                  </mc:Choice>
+                  <mc:Fallback>
+                    <w:rFonts w:ascii="Segoe UI Emoji" w:eastAsia="Segoe UI Emoji" w:hAnsi="Segoe UI Emoji" w:cs="Segoe UI Emoji"/>
+                  </mc:Fallback>
+                </mc:AlternateContent>
+                <w:color w:val="FF0000"/>
+                <w:lang w:val="fr-FR"/>
+              </w:rPr>
+              <mc:AlternateContent>
+                <mc:Choice Requires="w16se">
+                  <w16se:symEx w16se:font="Segoe UI Emoji" w16se:char="274C"/>
+                </mc:Choice>
+                <mc:Fallback>
+                  <w:t>❌</w:t>
+                </mc:Fallback>
+              </mc:AlternateContent>
+            </w:r>
+          </w:p>
+        </w:tc>
+        <w:tc>
+          <w:tcPr>
+            <w:tcW w:w="710" w:type="dxa"/>
+          </w:tcPr>
+          <w:p>
+            <w:pPr>
+              <w:jc w:val="center"/>
+              <w:rPr>
+                <w:rFonts w:ascii="Arial" w:hAnsi="Arial" w:cs="Arial"/>
+                <w:lang w:val="fr-FR"/>
+              </w:rPr>
+            </w:pPr>
+            <w:r>
+              <w:rPr>
+                <mc:AlternateContent>
+                  <mc:Choice Requires="w16se">
+                    <w:rFonts w:ascii="Arial" w:hAnsi="Arial" w:cs="Arial"/>
+                  </mc:Choice>
+                  <mc:Fallback>
+                    <w:rFonts w:ascii="Segoe UI Emoji" w:eastAsia="Segoe UI Emoji" w:hAnsi="Segoe UI Emoji" w:cs="Segoe UI Emoji"/>
+                  </mc:Fallback>
+                </mc:AlternateContent>
+                <w:color w:val="FF0000"/>
+                <w:lang w:val="fr-FR"/>
+              </w:rPr>
+              <mc:AlternateContent>
+                <mc:Choice Requires="w16se">
+                  <w16se:symEx w16se:font="Segoe UI Emoji" w16se:char="274C"/>
+                </mc:Choice>
+                <mc:Fallback>
+                  <w:t>❌</w:t>
+                </mc:Fallback>
+              </mc:AlternateContent>
+            </w:r>
+          </w:p>
+        </w:tc>
+        <w:tc>
+          <w:tcPr>
+            <w:tcW w:w="755" w:type="dxa"/>
+          </w:tcPr>
+          <w:p>
+            <w:pPr>
+              <w:jc w:val="center"/>
+              <w:rPr>
+                <w:rFonts w:ascii="Arial" w:hAnsi="Arial" w:cs="Arial"/>
+                <w:lang w:val="fr-FR"/>
+              </w:rPr>
+            </w:pPr>
+            <w:r>
+              <w:rPr>
+                <mc:AlternateContent>
+                  <mc:Choice Requires="w16se">
+                    <w:rFonts w:ascii="Arial" w:hAnsi="Arial" w:cs="Arial"/>
+                  </mc:Choice>
+                  <mc:Fallback>
+                    <w:rFonts w:ascii="Segoe UI Emoji" w:eastAsia="Segoe UI Emoji" w:hAnsi="Segoe UI Emoji" w:cs="Segoe UI Emoji"/>
+                  </mc:Fallback>
+                </mc:AlternateContent>
+                <w:color w:val="FF0000"/>
+                <w:lang w:val="fr-FR"/>
+              </w:rPr>
+              <mc:AlternateContent>
+                <mc:Choice Requires="w16se">
+                  <w16se:symEx w16se:font="Segoe UI Emoji" w16se:char="274C"/>
+                </mc:Choice>
+                <mc:Fallback>
+                  <w:t>❌</w:t>
+                </mc:Fallback>
+              </mc:AlternateContent>
+            </w:r>
+          </w:p>
+        </w:tc>
+        <w:tc>
+          <w:tcPr>
             <w:tcW w:w="755" w:type="dxa"/>
           </w:tcPr>
           <w:p>
@@ -17436,6 +17905,28 @@
                 <w:lang w:val="fr-FR"/>
               </w:rPr>
             </w:pPr>
+            <w:r>
+              <w:rPr>
+                <mc:AlternateContent>
+                  <mc:Choice Requires="w16se">
+                    <w:rFonts w:ascii="Arial" w:hAnsi="Arial" w:cs="Arial"/>
+                  </mc:Choice>
+                  <mc:Fallback>
+                    <w:rFonts w:ascii="Segoe UI Emoji" w:eastAsia="Segoe UI Emoji" w:hAnsi="Segoe UI Emoji" w:cs="Segoe UI Emoji"/>
+                  </mc:Fallback>
+                </mc:AlternateContent>
+                <w:color w:val="92D050"/>
+                <w:lang w:val="fr-FR"/>
+              </w:rPr>
+              <mc:AlternateContent>
+                <mc:Choice Requires="w16se">
+                  <w16se:symEx w16se:font="Segoe UI Emoji" w16se:char="2705"/>
+                </mc:Choice>
+                <mc:Fallback>
+                  <w:t>✅</w:t>
+                </mc:Fallback>
+              </mc:AlternateContent>
+            </w:r>
           </w:p>
         </w:tc>
         <w:tc>
@@ -17701,6 +18192,28 @@
                 <w:lang w:val="fr-FR"/>
               </w:rPr>
             </w:pPr>
+            <w:r>
+              <w:rPr>
+                <mc:AlternateContent>
+                  <mc:Choice Requires="w16se">
+                    <w:rFonts w:ascii="Arial" w:hAnsi="Arial" w:cs="Arial"/>
+                  </mc:Choice>
+                  <mc:Fallback>
+                    <w:rFonts w:ascii="Segoe UI Emoji" w:eastAsia="Segoe UI Emoji" w:hAnsi="Segoe UI Emoji" w:cs="Segoe UI Emoji"/>
+                  </mc:Fallback>
+                </mc:AlternateContent>
+                <w:color w:val="FF0000"/>
+                <w:lang w:val="fr-FR"/>
+              </w:rPr>
+              <mc:AlternateContent>
+                <mc:Choice Requires="w16se">
+                  <w16se:symEx w16se:font="Segoe UI Emoji" w16se:char="274C"/>
+                </mc:Choice>
+                <mc:Fallback>
+                  <w:t>❌</w:t>
+                </mc:Fallback>
+              </mc:AlternateContent>
+            </w:r>
           </w:p>
         </w:tc>
         <w:tc>
@@ -18695,7 +19208,7 @@
           <w:lang w:val="fr-FR"/>
         </w:rPr>
       </w:pPr>
-      <w:bookmarkStart w:id="33" w:name="_Toc164146943"/>
+      <w:bookmarkStart w:id="32" w:name="_Toc164146943"/>
       <w:r>
         <w:rPr>
           <w:rFonts w:ascii="Bahnschrift SemiBold" w:hAnsi="Bahnschrift SemiBold"/>
@@ -18703,7 +19216,7 @@
         </w:rPr>
         <w:t>Conclusion</w:t>
       </w:r>
-      <w:bookmarkEnd w:id="33"/>
+      <w:bookmarkEnd w:id="32"/>
     </w:p>
     <w:p>
       <w:pPr>
@@ -18730,7 +19243,7 @@
           <w:lang w:val="fr-FR"/>
         </w:rPr>
       </w:pPr>
-      <w:bookmarkStart w:id="34" w:name="_Toc164146944"/>
+      <w:bookmarkStart w:id="33" w:name="_Toc164146944"/>
       <w:r>
         <w:rPr>
           <w:rFonts w:ascii="Bahnschrift SemiBold" w:hAnsi="Bahnschrift SemiBold"/>
@@ -18738,7 +19251,7 @@
         </w:rPr>
         <w:t>Difficultés rencontrés</w:t>
       </w:r>
-      <w:bookmarkEnd w:id="34"/>
+      <w:bookmarkEnd w:id="33"/>
       <w:r>
         <w:rPr>
           <w:rFonts w:ascii="Bahnschrift SemiBold" w:hAnsi="Bahnschrift SemiBold"/>
@@ -18772,7 +19285,7 @@
           <w:lang w:val="fr-FR"/>
         </w:rPr>
       </w:pPr>
-      <w:bookmarkStart w:id="35" w:name="_Toc164146945"/>
+      <w:bookmarkStart w:id="34" w:name="_Toc164146945"/>
       <w:r>
         <w:rPr>
           <w:rFonts w:ascii="Bahnschrift SemiBold" w:hAnsi="Bahnschrift SemiBold"/>
@@ -18780,7 +19293,7 @@
         </w:rPr>
         <w:t>Amélioration possibles</w:t>
       </w:r>
-      <w:bookmarkEnd w:id="35"/>
+      <w:bookmarkEnd w:id="34"/>
     </w:p>
     <w:p>
       <w:pPr>
@@ -18807,7 +19320,7 @@
           <w:lang w:val="fr-FR"/>
         </w:rPr>
       </w:pPr>
-      <w:bookmarkStart w:id="36" w:name="_Toc164146946"/>
+      <w:bookmarkStart w:id="35" w:name="_Toc164146946"/>
       <w:r>
         <w:rPr>
           <w:rFonts w:ascii="Bahnschrift SemiBold" w:hAnsi="Bahnschrift SemiBold"/>
@@ -18815,6 +19328,8 @@
         </w:rPr>
         <w:t>Bilan personnel</w:t>
       </w:r>
+      <w:bookmarkStart w:id="36" w:name="_GoBack"/>
+      <w:bookmarkEnd w:id="35"/>
       <w:bookmarkEnd w:id="36"/>
     </w:p>
     <w:p>
@@ -19425,7 +19940,7 @@
             <w:noProof/>
             <w:lang w:val="fr-FR"/>
           </w:rPr>
-          <w:t>11</w:t>
+          <w:t>15</w:t>
         </w:r>
         <w:r>
           <w:rPr>
@@ -20925,7 +21440,7 @@
 </file>
 
 <file path=customXml/itemProps2.xml><?xml version="1.0" encoding="utf-8"?>
-<ds:datastoreItem xmlns:ds="http://schemas.openxmlformats.org/officeDocument/2006/customXml" ds:itemID="{DE110BDF-9554-4065-A529-FF06176E0C5F}">
+<ds:datastoreItem xmlns:ds="http://schemas.openxmlformats.org/officeDocument/2006/customXml" ds:itemID="{3789DD1F-F43A-411A-90F9-D1C9DE622DDE}">
   <ds:schemaRefs>
     <ds:schemaRef ds:uri="http://schemas.openxmlformats.org/officeDocument/2006/bibliography"/>
   </ds:schemaRefs>

</xml_diff>